<commit_message>
Dodati testovi za semanticku analizu
</commit_message>
<xml_diff>
--- a/workspace/MJCompiler/MJProjekat.docx
+++ b/workspace/MJCompiler/MJProjekat.docx
@@ -4,21 +4,20 @@
   <w:body>
     <w:sdt>
       <w:sdtPr>
+        <w:rPr>
+          <w:rFonts w:asciiTheme="minorHAnsi" w:eastAsiaTheme="minorHAnsi" w:hAnsiTheme="minorHAnsi" w:cstheme="minorBidi"/>
+          <w:spacing w:val="0"/>
+          <w:kern w:val="0"/>
+          <w:sz w:val="22"/>
+          <w:szCs w:val="22"/>
+        </w:rPr>
         <w:id w:val="-1634707211"/>
         <w:docPartObj>
           <w:docPartGallery w:val="Cover Pages"/>
           <w:docPartUnique/>
         </w:docPartObj>
       </w:sdtPr>
-      <w:sdtEndPr>
-        <w:rPr>
-          <w:rFonts w:asciiTheme="minorHAnsi" w:eastAsiaTheme="minorHAnsi" w:hAnsiTheme="minorHAnsi" w:cstheme="minorBidi"/>
-          <w:spacing w:val="0"/>
-          <w:kern w:val="0"/>
-          <w:sz w:val="22"/>
-          <w:szCs w:val="22"/>
-        </w:rPr>
-      </w:sdtEndPr>
+      <w:sdtEndPr/>
       <w:sdtContent>
         <w:p>
           <w:pPr>
@@ -37,8 +36,6 @@
             <w:pStyle w:val="Title"/>
             <w:jc w:val="center"/>
           </w:pPr>
-          <w:bookmarkStart w:id="0" w:name="_GoBack"/>
-          <w:bookmarkEnd w:id="0"/>
         </w:p>
         <w:p>
           <w:pPr>
@@ -435,23 +432,7 @@
           <w:color w:val="008000"/>
           <w:shd w:val="clear" w:color="auto" w:fill="E8F2FE"/>
         </w:rPr>
-        <w:t xml:space="preserve"> </w:t>
-      </w:r>
-      <w:r>
-        <w:rPr>
-          <w:rFonts w:ascii="Consolas" w:hAnsi="Consolas" w:cs="Consolas"/>
-          <w:color w:val="008000"/>
-          <w:shd w:val="clear" w:color="auto" w:fill="E8F2FE"/>
-        </w:rPr>
-        <w:t>lib/JFlex.jar</w:t>
-      </w:r>
-      <w:r>
-        <w:rPr>
-          <w:rFonts w:ascii="Consolas" w:hAnsi="Consolas" w:cs="Consolas"/>
-          <w:color w:val="008000"/>
-          <w:shd w:val="clear" w:color="auto" w:fill="E8F2FE"/>
-        </w:rPr>
-        <w:t xml:space="preserve"> –d </w:t>
+        <w:t xml:space="preserve"> lib/JFlex.jar –d </w:t>
       </w:r>
       <w:r>
         <w:rPr>
@@ -484,7 +465,7 @@
           <w:color w:val="008000"/>
           <w:shd w:val="clear" w:color="auto" w:fill="E8F2FE"/>
         </w:rPr>
-        <w:t>pp1</w:t>
+        <w:t xml:space="preserve">pp1 </w:t>
       </w:r>
       <w:r>
         <w:rPr>
@@ -492,7 +473,7 @@
           <w:color w:val="008000"/>
           <w:shd w:val="clear" w:color="auto" w:fill="E8F2FE"/>
         </w:rPr>
-        <w:t xml:space="preserve"> </w:t>
+        <w:t>spec\</w:t>
       </w:r>
       <w:r>
         <w:rPr>
@@ -500,15 +481,98 @@
           <w:color w:val="008000"/>
           <w:shd w:val="clear" w:color="auto" w:fill="E8F2FE"/>
         </w:rPr>
-        <w:t>spec\</w:t>
-      </w:r>
+        <w:t xml:space="preserve">mjlexer.flex </w:t>
+      </w:r>
+    </w:p>
+    <w:p>
+      <w:pPr>
+        <w:pStyle w:val="Heading2"/>
+      </w:pPr>
+      <w:r>
+        <w:t>Sintaksna analiza</w:t>
+      </w:r>
+    </w:p>
+    <w:p>
+      <w:pPr>
+        <w:rPr>
+          <w:sz w:val="24"/>
+          <w:szCs w:val="24"/>
+        </w:rPr>
+      </w:pPr>
+      <w:r>
+        <w:rPr>
+          <w:sz w:val="24"/>
+          <w:szCs w:val="24"/>
+        </w:rPr>
+        <w:t xml:space="preserve">Sintaksna analiza se bavi analiziranjem da li prepoznati tokeni formiraju gramatički ispravne sentence na osnovu gramatike jezika. </w:t>
+      </w:r>
+      <w:r>
+        <w:rPr>
+          <w:sz w:val="24"/>
+          <w:szCs w:val="24"/>
+        </w:rPr>
+        <w:t xml:space="preserve">Za te potrebe napisan je  takođe unutar folder-a spec fajl </w:t>
+      </w:r>
+      <w:r>
+        <w:rPr>
+          <w:b/>
+          <w:sz w:val="24"/>
+          <w:szCs w:val="24"/>
+        </w:rPr>
+        <w:t>mjparser.cup</w:t>
+      </w:r>
+      <w:r>
+        <w:rPr>
+          <w:sz w:val="24"/>
+          <w:szCs w:val="24"/>
+        </w:rPr>
+        <w:t xml:space="preserve"> koji pretstavlja LALR(1) gramatiku. </w:t>
+      </w:r>
+      <w:r>
+        <w:rPr>
+          <w:sz w:val="24"/>
+          <w:szCs w:val="24"/>
+        </w:rPr>
+        <w:t>Na osnovu mjparser.cup fajla, korišćenjem AST-CUP generatora generiše se sintaksni analizator tj parser. Za generisanje parsera potrebno je koristiti cup_v10k.jar I symboltable-1-1.jar biblioteke</w:t>
+      </w:r>
+      <w:r>
+        <w:rPr>
+          <w:sz w:val="24"/>
+          <w:szCs w:val="24"/>
+        </w:rPr>
+        <w:t>.</w:t>
+      </w:r>
+      <w:r>
+        <w:rPr>
+          <w:sz w:val="24"/>
+          <w:szCs w:val="24"/>
+        </w:rPr>
+        <w:t xml:space="preserve"> Nakon sintaksne analize generiše se parser </w:t>
+      </w:r>
+      <w:r>
+        <w:rPr>
+          <w:b/>
+          <w:sz w:val="24"/>
+          <w:szCs w:val="24"/>
+        </w:rPr>
+        <w:t>MJParser.java</w:t>
+      </w:r>
+      <w:r>
+        <w:rPr>
+          <w:sz w:val="24"/>
+          <w:szCs w:val="24"/>
+        </w:rPr>
+        <w:t>.</w:t>
+      </w:r>
+    </w:p>
+    <w:p>
       <w:r>
         <w:rPr>
           <w:rFonts w:ascii="Consolas" w:hAnsi="Consolas" w:cs="Consolas"/>
           <w:color w:val="008000"/>
           <w:shd w:val="clear" w:color="auto" w:fill="E8F2FE"/>
         </w:rPr>
-        <w:t>mjlexer.flex</w:t>
+        <w:t>j</w:t>
       </w:r>
       <w:r>
         <w:rPr>
@@ -516,258 +580,7 @@
           <w:color w:val="008000"/>
           <w:shd w:val="clear" w:color="auto" w:fill="E8F2FE"/>
         </w:rPr>
-        <w:t xml:space="preserve"> </w:t>
-      </w:r>
-    </w:p>
-    <w:p>
-      <w:pPr>
-        <w:pStyle w:val="Heading2"/>
-      </w:pPr>
-      <w:r>
-        <w:t>Sintaksna analiza</w:t>
-      </w:r>
-    </w:p>
-    <w:p>
-      <w:pPr>
-        <w:rPr>
-          <w:sz w:val="24"/>
-          <w:szCs w:val="24"/>
-        </w:rPr>
-      </w:pPr>
-      <w:r>
-        <w:rPr>
-          <w:sz w:val="24"/>
-          <w:szCs w:val="24"/>
-        </w:rPr>
-        <w:t xml:space="preserve">Sintaksna analiza se bavi analiziranjem da li prepoznati tokeni formiraju gramatički ispravne sentence na osnovu gramatike jezika. </w:t>
-      </w:r>
-      <w:r>
-        <w:rPr>
-          <w:sz w:val="24"/>
-          <w:szCs w:val="24"/>
-        </w:rPr>
-        <w:t xml:space="preserve">Za te potrebe napisan je  takođe unutar folder-a spec fajl </w:t>
-      </w:r>
-      <w:r>
-        <w:rPr>
-          <w:b/>
-          <w:sz w:val="24"/>
-          <w:szCs w:val="24"/>
-        </w:rPr>
-        <w:t>mjparser.cup</w:t>
-      </w:r>
-      <w:r>
-        <w:rPr>
-          <w:sz w:val="24"/>
-          <w:szCs w:val="24"/>
-        </w:rPr>
-        <w:t xml:space="preserve"> koji pretstavlja LALR(1) gramatiku. </w:t>
-      </w:r>
-      <w:r>
-        <w:rPr>
-          <w:sz w:val="24"/>
-          <w:szCs w:val="24"/>
-        </w:rPr>
-        <w:t>Na osnovu mjparser.cup fajla, korišćenjem AST-CUP generatora generiše se sintaksni analizator tj parser. Za generisanje parsera potrebno je koristiti cup_v10k.jar I symboltable-1-1.jar biblioteke</w:t>
-      </w:r>
-      <w:r>
-        <w:rPr>
-          <w:sz w:val="24"/>
-          <w:szCs w:val="24"/>
-        </w:rPr>
-        <w:t>.</w:t>
-      </w:r>
-      <w:r>
-        <w:rPr>
-          <w:sz w:val="24"/>
-          <w:szCs w:val="24"/>
-        </w:rPr>
-        <w:t xml:space="preserve"> Nakon sintaksne analize generiše se parser </w:t>
-      </w:r>
-      <w:r>
-        <w:rPr>
-          <w:b/>
-          <w:sz w:val="24"/>
-          <w:szCs w:val="24"/>
-        </w:rPr>
-        <w:t>MJParser.java</w:t>
-      </w:r>
-      <w:r>
-        <w:rPr>
-          <w:sz w:val="24"/>
-          <w:szCs w:val="24"/>
-        </w:rPr>
-        <w:t>.</w:t>
-      </w:r>
-    </w:p>
-    <w:p>
-      <w:r>
-        <w:rPr>
-          <w:rFonts w:ascii="Consolas" w:hAnsi="Consolas" w:cs="Consolas"/>
-          <w:color w:val="008000"/>
-          <w:shd w:val="clear" w:color="auto" w:fill="E8F2FE"/>
-        </w:rPr>
-        <w:t>j</w:t>
-      </w:r>
-      <w:r>
-        <w:rPr>
-          <w:rFonts w:ascii="Consolas" w:hAnsi="Consolas" w:cs="Consolas"/>
-          <w:color w:val="008000"/>
-          <w:shd w:val="clear" w:color="auto" w:fill="E8F2FE"/>
-        </w:rPr>
-        <w:t xml:space="preserve">ava –jar </w:t>
-      </w:r>
-      <w:r>
-        <w:rPr>
-          <w:rFonts w:ascii="Consolas" w:hAnsi="Consolas" w:cs="Consolas"/>
-          <w:color w:val="008000"/>
-          <w:shd w:val="clear" w:color="auto" w:fill="E8F2FE"/>
-        </w:rPr>
-        <w:t>lib/cup_v10k.jar</w:t>
-      </w:r>
-      <w:r>
-        <w:rPr>
-          <w:rFonts w:ascii="Consolas" w:hAnsi="Consolas" w:cs="Consolas"/>
-          <w:color w:val="008000"/>
-          <w:shd w:val="clear" w:color="auto" w:fill="E8F2FE"/>
-        </w:rPr>
-        <w:t xml:space="preserve"> </w:t>
-      </w:r>
-      <w:r>
-        <w:rPr>
-          <w:rFonts w:ascii="Consolas" w:hAnsi="Consolas" w:cs="Consolas"/>
-          <w:color w:val="008000"/>
-          <w:shd w:val="clear" w:color="auto" w:fill="E8F2FE"/>
-        </w:rPr>
-        <w:t>-destdir</w:t>
-      </w:r>
-      <w:r>
-        <w:rPr>
-          <w:rFonts w:ascii="Consolas" w:hAnsi="Consolas" w:cs="Consolas"/>
-          <w:color w:val="008000"/>
-          <w:shd w:val="clear" w:color="auto" w:fill="E8F2FE"/>
-        </w:rPr>
-        <w:t xml:space="preserve"> </w:t>
-      </w:r>
-      <w:r>
-        <w:rPr>
-          <w:rFonts w:ascii="Consolas" w:hAnsi="Consolas" w:cs="Consolas"/>
-          <w:color w:val="008000"/>
-          <w:shd w:val="clear" w:color="auto" w:fill="E8F2FE"/>
-        </w:rPr>
-        <w:t>src/rs/ac/bg/etf/pp1</w:t>
-      </w:r>
-      <w:r>
-        <w:rPr>
-          <w:rFonts w:ascii="Consolas" w:hAnsi="Consolas" w:cs="Consolas"/>
-          <w:color w:val="008000"/>
-          <w:shd w:val="clear" w:color="auto" w:fill="E8F2FE"/>
-        </w:rPr>
-        <w:t xml:space="preserve"> –</w:t>
-      </w:r>
-      <w:r>
-        <w:rPr>
-          <w:rFonts w:ascii="Consolas" w:hAnsi="Consolas" w:cs="Consolas"/>
-          <w:color w:val="008000"/>
-          <w:shd w:val="clear" w:color="auto" w:fill="E8F2FE"/>
-        </w:rPr>
-        <w:t>ast</w:t>
-      </w:r>
-      <w:r>
-        <w:rPr>
-          <w:rFonts w:ascii="Consolas" w:hAnsi="Consolas" w:cs="Consolas"/>
-          <w:color w:val="008000"/>
-          <w:shd w:val="clear" w:color="auto" w:fill="E8F2FE"/>
-        </w:rPr>
-        <w:t xml:space="preserve"> </w:t>
-      </w:r>
-      <w:r>
-        <w:rPr>
-          <w:rFonts w:ascii="Consolas" w:hAnsi="Consolas" w:cs="Consolas"/>
-          <w:color w:val="008000"/>
-          <w:shd w:val="clear" w:color="auto" w:fill="E8F2FE"/>
-        </w:rPr>
-        <w:t>src.rs.ac.bg.etf.pp1.ast</w:t>
-      </w:r>
-      <w:r>
-        <w:rPr>
-          <w:rFonts w:ascii="Consolas" w:hAnsi="Consolas" w:cs="Consolas"/>
-          <w:color w:val="008000"/>
-          <w:shd w:val="clear" w:color="auto" w:fill="E8F2FE"/>
-        </w:rPr>
-        <w:t xml:space="preserve"> </w:t>
-      </w:r>
-      <w:r>
-        <w:rPr>
-          <w:rFonts w:ascii="Consolas" w:hAnsi="Consolas" w:cs="Consolas"/>
-          <w:color w:val="008000"/>
-          <w:shd w:val="clear" w:color="auto" w:fill="E8F2FE"/>
-        </w:rPr>
-        <w:t>-parser</w:t>
-      </w:r>
-      <w:r>
-        <w:rPr>
-          <w:rFonts w:ascii="Consolas" w:hAnsi="Consolas" w:cs="Consolas"/>
-          <w:color w:val="008000"/>
-          <w:shd w:val="clear" w:color="auto" w:fill="E8F2FE"/>
-        </w:rPr>
-        <w:t xml:space="preserve"> </w:t>
-      </w:r>
-      <w:r>
-        <w:rPr>
-          <w:rFonts w:ascii="Consolas" w:hAnsi="Consolas" w:cs="Consolas"/>
-          <w:color w:val="008000"/>
-          <w:shd w:val="clear" w:color="auto" w:fill="E8F2FE"/>
-        </w:rPr>
-        <w:t>MJParser</w:t>
-      </w:r>
-      <w:r>
-        <w:rPr>
-          <w:rFonts w:ascii="Consolas" w:hAnsi="Consolas" w:cs="Consolas"/>
-          <w:color w:val="008000"/>
-          <w:shd w:val="clear" w:color="auto" w:fill="E8F2FE"/>
-        </w:rPr>
-        <w:t xml:space="preserve"> </w:t>
-      </w:r>
-      <w:r>
-        <w:rPr>
-          <w:rFonts w:ascii="Consolas" w:hAnsi="Consolas" w:cs="Consolas"/>
-          <w:color w:val="008000"/>
-          <w:shd w:val="clear" w:color="auto" w:fill="E8F2FE"/>
-        </w:rPr>
-        <w:t>-dump_states</w:t>
-      </w:r>
-      <w:r>
-        <w:rPr>
-          <w:rFonts w:ascii="Consolas" w:hAnsi="Consolas" w:cs="Consolas"/>
-          <w:color w:val="008000"/>
-          <w:shd w:val="clear" w:color="auto" w:fill="E8F2FE"/>
-        </w:rPr>
-        <w:t xml:space="preserve"> </w:t>
-      </w:r>
-      <w:r>
-        <w:rPr>
-          <w:rFonts w:ascii="Consolas" w:hAnsi="Consolas" w:cs="Consolas"/>
-          <w:color w:val="008000"/>
-          <w:shd w:val="clear" w:color="auto" w:fill="E8F2FE"/>
-        </w:rPr>
-        <w:t>-buildtree</w:t>
-      </w:r>
-      <w:r>
-        <w:rPr>
-          <w:rFonts w:ascii="Consolas" w:hAnsi="Consolas" w:cs="Consolas"/>
-          <w:color w:val="008000"/>
-          <w:shd w:val="clear" w:color="auto" w:fill="E8F2FE"/>
-        </w:rPr>
-        <w:t xml:space="preserve"> </w:t>
-      </w:r>
-      <w:r>
-        <w:rPr>
-          <w:rFonts w:ascii="Consolas" w:hAnsi="Consolas" w:cs="Consolas"/>
-          <w:color w:val="008000"/>
-          <w:shd w:val="clear" w:color="auto" w:fill="E8F2FE"/>
-        </w:rPr>
-        <w:t>spec/mjparser.cup</w:t>
+        <w:t>ava –jar lib/cup_v10k.jar -destdir src/rs/ac/bg/etf/pp1 –ast src.rs.ac.bg.etf.pp1.ast -parser MJParser -dump_states -buildtree spec/mjparser.cup</w:t>
       </w:r>
     </w:p>
     <w:p>
@@ -960,10 +773,437 @@
         <w:t xml:space="preserve">Nakon generisanja .obj fajla, sam fajl se potom pokreće korišćenjem disasm I Run alata. </w:t>
       </w:r>
     </w:p>
-    <w:p/>
+    <w:p>
+      <w:pPr>
+        <w:pStyle w:val="Heading2"/>
+      </w:pPr>
+      <w:r>
+        <w:t>Novouvedene klase</w:t>
+      </w:r>
+    </w:p>
+    <w:p>
+      <w:pPr>
+        <w:rPr>
+          <w:lang w:val="sr-Latn-RS"/>
+        </w:rPr>
+      </w:pPr>
+      <w:r>
+        <w:t xml:space="preserve">U fajlu CodeGenerator.java dodate su </w:t>
+      </w:r>
+      <w:r>
+        <w:t>tri</w:t>
+      </w:r>
+      <w:bookmarkStart w:id="0" w:name="_GoBack"/>
+      <w:bookmarkEnd w:id="0"/>
+      <w:r>
+        <w:t xml:space="preserve"> pomo</w:t>
+      </w:r>
+      <w:r>
+        <w:rPr>
+          <w:lang w:val="sr-Latn-RS"/>
+        </w:rPr>
+        <w:t xml:space="preserve">ćne klase za obradu petlji kao i if-else truktura sa uslovima. </w:t>
+      </w:r>
+    </w:p>
+    <w:p>
+      <w:pPr>
+        <w:pStyle w:val="Heading3"/>
+        <w:rPr>
+          <w:lang w:val="sr-Latn-RS"/>
+        </w:rPr>
+      </w:pPr>
+      <w:r>
+        <w:rPr>
+          <w:lang w:val="sr-Latn-RS"/>
+        </w:rPr>
+        <w:t>JMPAddress</w:t>
+      </w:r>
+    </w:p>
+    <w:p>
+      <w:pPr>
+        <w:rPr>
+          <w:lang w:val="sr-Latn-RS"/>
+        </w:rPr>
+      </w:pPr>
+      <w:r>
+        <w:rPr>
+          <w:lang w:val="sr-Latn-RS"/>
+        </w:rPr>
+        <w:t xml:space="preserve">Klasa JMPAddress sadrži dva polja tipa int : address i code. Polje address čuva adresu umetnutog FalseJump-a, dok code predstavlja uslov za skok. </w:t>
+      </w:r>
+      <w:r>
+        <w:rPr>
+          <w:lang w:val="sr-Latn-RS"/>
+        </w:rPr>
+        <w:t xml:space="preserve">Informacija o adresi nam je neophodna onda kada radimo skok na unapred, kada smo saznali adresu na koju treba skočiti  i želimo da je dopišemo koristeći metodu Code.fixJump. </w:t>
+      </w:r>
+      <w:r>
+        <w:rPr>
+          <w:lang w:val="sr-Latn-RS"/>
+        </w:rPr>
+        <w:t xml:space="preserve">Informacija o code-u jump-a nam je neophodna u situaciji da je u pitanju uslov koji predstavlja poslednji u nizu uslova koji je razdvojen sa uslovom OR , u tom slučaju  ako je taj uslov zadovoljen potrebno je preskočiti preostale uslove i otići na then izvšavanje. </w:t>
+      </w:r>
+      <w:r>
+        <w:rPr>
+          <w:lang w:val="sr-Latn-RS"/>
+        </w:rPr>
+        <w:t xml:space="preserve">Samo u tom slučaju se za jump uvodi uslov isti kao u izvornom kodu a inače se uvodi inverzni uslov. S obzirom da tokom prolaska kroz stablo prvo setujemo uslov za skok a nakon toga saznajemo da li je poslednji uslov razdvojen uslovom OR, tek kasnije mozemo odrediti da li je potreban inverzan uslov ili isti kao u code-u, kako bi prepravili jump potrebno je da sačuvamo i uslov za skok koji čuvamo upravo u polju code. </w:t>
+      </w:r>
+    </w:p>
+    <w:p>
+      <w:pPr>
+        <w:pStyle w:val="Heading3"/>
+        <w:rPr>
+          <w:lang w:val="sr-Latn-RS"/>
+        </w:rPr>
+      </w:pPr>
+      <w:r>
+        <w:rPr>
+          <w:lang w:val="sr-Latn-RS"/>
+        </w:rPr>
+        <w:t>IfElseCondition</w:t>
+      </w:r>
+    </w:p>
+    <w:p>
+      <w:pPr>
+        <w:rPr>
+          <w:lang w:val="sr-Latn-RS"/>
+        </w:rPr>
+      </w:pPr>
+      <w:r>
+        <w:rPr>
+          <w:lang w:val="sr-Latn-RS"/>
+        </w:rPr>
+        <w:t xml:space="preserve">Klasa IfElseCondition sadrži </w:t>
+      </w:r>
+      <w:r>
+        <w:rPr>
+          <w:lang w:val="sr-Latn-RS"/>
+        </w:rPr>
+        <w:t>pet polja tipa int:</w:t>
+      </w:r>
+    </w:p>
+    <w:p>
+      <w:pPr>
+        <w:pStyle w:val="ListParagraph"/>
+        <w:numPr>
+          <w:ilvl w:val="0"/>
+          <w:numId w:val="1"/>
+        </w:numPr>
+        <w:rPr>
+          <w:lang w:val="sr-Latn-RS"/>
+        </w:rPr>
+      </w:pPr>
+      <w:r>
+        <w:rPr>
+          <w:lang w:val="sr-Latn-RS"/>
+        </w:rPr>
+        <w:lastRenderedPageBreak/>
+        <w:t>ThenAddress – predstavlja u If-Else grananju adresu početka Then grane, u while i foreach petlji adresu početka tela petlje. Adresa na koju se skače ukoliko su uslovi ispunjeni.</w:t>
+      </w:r>
+    </w:p>
+    <w:p>
+      <w:pPr>
+        <w:pStyle w:val="ListParagraph"/>
+        <w:numPr>
+          <w:ilvl w:val="0"/>
+          <w:numId w:val="1"/>
+        </w:numPr>
+        <w:rPr>
+          <w:lang w:val="sr-Latn-RS"/>
+        </w:rPr>
+      </w:pPr>
+      <w:r>
+        <w:rPr>
+          <w:lang w:val="sr-Latn-RS"/>
+        </w:rPr>
+        <w:t xml:space="preserve"> ElseAddress – predstavlja u If-Else grananju adresu početka Else grane. </w:t>
+      </w:r>
+    </w:p>
+    <w:p>
+      <w:pPr>
+        <w:pStyle w:val="ListParagraph"/>
+        <w:numPr>
+          <w:ilvl w:val="0"/>
+          <w:numId w:val="1"/>
+        </w:numPr>
+        <w:rPr>
+          <w:lang w:val="sr-Latn-RS"/>
+        </w:rPr>
+      </w:pPr>
+      <w:r>
+        <w:rPr>
+          <w:lang w:val="sr-Latn-RS"/>
+        </w:rPr>
+        <w:t>EndIfStmtAddress – predstavlja u If-Else grananju kao i u petljama while i foreach kraj tih struktura tj adresu na sledeći Statement koji se nalazi odmah nakon struktura. Na tu adresu skače se nakon završetka Then grane, a kod foreach i while petlji onda kada uslov za ulazak u petlju nije ispunjen.</w:t>
+      </w:r>
+    </w:p>
+    <w:p>
+      <w:pPr>
+        <w:pStyle w:val="ListParagraph"/>
+        <w:numPr>
+          <w:ilvl w:val="0"/>
+          <w:numId w:val="1"/>
+        </w:numPr>
+        <w:rPr>
+          <w:lang w:val="sr-Latn-RS"/>
+        </w:rPr>
+      </w:pPr>
+      <w:r>
+        <w:rPr>
+          <w:lang w:val="sr-Latn-RS"/>
+        </w:rPr>
+        <w:t xml:space="preserve">WhileStmtStart </w:t>
+      </w:r>
+      <w:r>
+        <w:rPr>
+          <w:lang w:val="sr-Latn-RS"/>
+        </w:rPr>
+        <w:t>–</w:t>
+      </w:r>
+      <w:r>
+        <w:rPr>
+          <w:lang w:val="sr-Latn-RS"/>
+        </w:rPr>
+        <w:t xml:space="preserve"> </w:t>
+      </w:r>
+      <w:r>
+        <w:rPr>
+          <w:lang w:val="sr-Latn-RS"/>
+        </w:rPr>
+        <w:t xml:space="preserve">predstavlja adresu uslova while petlje na koju se skače nakon završetka tela petlje. </w:t>
+      </w:r>
+    </w:p>
+    <w:p>
+      <w:pPr>
+        <w:pStyle w:val="ListParagraph"/>
+        <w:numPr>
+          <w:ilvl w:val="0"/>
+          <w:numId w:val="1"/>
+        </w:numPr>
+        <w:rPr>
+          <w:lang w:val="sr-Latn-RS"/>
+        </w:rPr>
+      </w:pPr>
+      <w:r>
+        <w:rPr>
+          <w:lang w:val="sr-Latn-RS"/>
+        </w:rPr>
+        <w:t xml:space="preserve">ForEachStmtStart – predstavlja adresu foreach petlje u kojoj se učitava sledeći element niza. </w:t>
+      </w:r>
+      <w:r>
+        <w:rPr>
+          <w:lang w:val="sr-Latn-RS"/>
+        </w:rPr>
+        <w:t xml:space="preserve">Uslov foreach petlje se proverava nakon kraja tela foreachpetlje. </w:t>
+      </w:r>
+    </w:p>
+    <w:p>
+      <w:pPr>
+        <w:ind w:left="360"/>
+        <w:rPr>
+          <w:lang w:val="sr-Latn-RS"/>
+        </w:rPr>
+      </w:pPr>
+      <w:r>
+        <w:rPr>
+          <w:lang w:val="sr-Latn-RS"/>
+        </w:rPr>
+        <w:t xml:space="preserve">Klasa </w:t>
+      </w:r>
+      <w:r>
+        <w:rPr>
+          <w:lang w:val="sr-Latn-RS"/>
+        </w:rPr>
+        <w:t>IfElseCondition</w:t>
+      </w:r>
+      <w:r>
+        <w:rPr>
+          <w:lang w:val="sr-Latn-RS"/>
+        </w:rPr>
+        <w:t xml:space="preserve"> sadrži i još četiri polja strukturnog tipa:</w:t>
+      </w:r>
+    </w:p>
+    <w:p>
+      <w:pPr>
+        <w:pStyle w:val="ListParagraph"/>
+        <w:numPr>
+          <w:ilvl w:val="0"/>
+          <w:numId w:val="2"/>
+        </w:numPr>
+        <w:rPr>
+          <w:lang w:val="sr-Latn-RS"/>
+        </w:rPr>
+      </w:pPr>
+      <w:r>
+        <w:rPr>
+          <w:lang w:val="sr-Latn-RS"/>
+        </w:rPr>
+        <w:t xml:space="preserve">ArrayList &lt;Integer&gt; NextConditionAddress – predstavlja niz adresa početka sledećih uslova koji su sa prethodnim uslovom odvojeni OR naredbom. </w:t>
+      </w:r>
+    </w:p>
+    <w:p>
+      <w:pPr>
+        <w:pStyle w:val="ListParagraph"/>
+        <w:numPr>
+          <w:ilvl w:val="0"/>
+          <w:numId w:val="2"/>
+        </w:numPr>
+        <w:rPr>
+          <w:lang w:val="sr-Latn-RS"/>
+        </w:rPr>
+      </w:pPr>
+      <w:r>
+        <w:rPr>
+          <w:lang w:val="sr-Latn-RS"/>
+        </w:rPr>
+        <w:t xml:space="preserve">Stack &lt;Integer&gt; JMPToEndIfStmt – predstavlja stack sa svim adresama gde je potrebno zakrpiti skok na adresu </w:t>
+      </w:r>
+      <w:r>
+        <w:rPr>
+          <w:lang w:val="sr-Latn-RS"/>
+        </w:rPr>
+        <w:t>EndIfStmtAddress</w:t>
+      </w:r>
+      <w:r>
+        <w:rPr>
+          <w:lang w:val="sr-Latn-RS"/>
+        </w:rPr>
+        <w:t>.</w:t>
+      </w:r>
+    </w:p>
+    <w:p>
+      <w:pPr>
+        <w:pStyle w:val="ListParagraph"/>
+        <w:numPr>
+          <w:ilvl w:val="0"/>
+          <w:numId w:val="2"/>
+        </w:numPr>
+        <w:rPr>
+          <w:lang w:val="sr-Latn-RS"/>
+        </w:rPr>
+      </w:pPr>
+      <w:r>
+        <w:rPr>
+          <w:lang w:val="sr-Latn-RS"/>
+        </w:rPr>
+        <w:t>Stack &lt;</w:t>
+      </w:r>
+      <w:r>
+        <w:rPr>
+          <w:lang w:val="sr-Latn-RS"/>
+        </w:rPr>
+        <w:t>JMPAddress</w:t>
+      </w:r>
+      <w:r>
+        <w:rPr>
+          <w:lang w:val="sr-Latn-RS"/>
+        </w:rPr>
+        <w:t>&gt; JMP</w:t>
+      </w:r>
+      <w:r>
+        <w:rPr>
+          <w:lang w:val="sr-Latn-RS"/>
+        </w:rPr>
+        <w:t>Addresses – predstavlja stack sa svim adresama u uslovima gde je ubačen falsejump i kojima je potrebno definisati adresu skoka u zavisnosti od pozicije gde se nalaze.</w:t>
+      </w:r>
+    </w:p>
+    <w:p>
+      <w:pPr>
+        <w:pStyle w:val="ListParagraph"/>
+        <w:numPr>
+          <w:ilvl w:val="0"/>
+          <w:numId w:val="2"/>
+        </w:numPr>
+        <w:rPr>
+          <w:lang w:val="sr-Latn-RS"/>
+        </w:rPr>
+      </w:pPr>
+      <w:r>
+        <w:rPr>
+          <w:lang w:val="sr-Latn-RS"/>
+        </w:rPr>
+        <w:t xml:space="preserve">ArrayList&lt;Stack&lt;JMPAddress&gt;&gt; CondTermList – predstavlja niz stackova u koji su ubačeni svi uslovi koji čine jedan CondTerm tj svi uslovi koji su odvojeni od narednih sa OR naredbom. </w:t>
+      </w:r>
+    </w:p>
+    <w:p>
+      <w:pPr>
+        <w:pStyle w:val="Heading3"/>
+        <w:rPr>
+          <w:lang w:val="sr-Latn-RS"/>
+        </w:rPr>
+      </w:pPr>
+      <w:r>
+        <w:rPr>
+          <w:lang w:val="sr-Latn-RS"/>
+        </w:rPr>
+        <w:t>BreakContinue</w:t>
+      </w:r>
+    </w:p>
+    <w:p>
+      <w:pPr>
+        <w:rPr>
+          <w:lang w:val="sr-Latn-RS"/>
+        </w:rPr>
+      </w:pPr>
+      <w:r>
+        <w:rPr>
+          <w:lang w:val="sr-Latn-RS"/>
+        </w:rPr>
+        <w:t>Klasa BreakContinue sadrži dva polja tipa Stack &lt;Integer&gt;</w:t>
+      </w:r>
+      <w:r>
+        <w:rPr>
+          <w:lang w:val="sr-Latn-RS"/>
+        </w:rPr>
+        <w:t xml:space="preserve"> koji se koriste pri dodavanju adresa za skokove</w:t>
+      </w:r>
+      <w:r>
+        <w:rPr>
+          <w:lang w:val="sr-Latn-RS"/>
+        </w:rPr>
+        <w:t>:</w:t>
+      </w:r>
+    </w:p>
+    <w:p>
+      <w:pPr>
+        <w:pStyle w:val="ListParagraph"/>
+        <w:numPr>
+          <w:ilvl w:val="0"/>
+          <w:numId w:val="3"/>
+        </w:numPr>
+        <w:rPr>
+          <w:lang w:val="sr-Latn-RS"/>
+        </w:rPr>
+      </w:pPr>
+      <w:r>
+        <w:rPr>
+          <w:lang w:val="sr-Latn-RS"/>
+        </w:rPr>
+        <w:t>BreakStatements – čuva adrese svih break statement-a pronađenih.</w:t>
+      </w:r>
+    </w:p>
+    <w:p>
+      <w:pPr>
+        <w:pStyle w:val="ListParagraph"/>
+        <w:numPr>
+          <w:ilvl w:val="0"/>
+          <w:numId w:val="3"/>
+        </w:numPr>
+        <w:rPr>
+          <w:lang w:val="sr-Latn-RS"/>
+        </w:rPr>
+      </w:pPr>
+      <w:r>
+        <w:rPr>
+          <w:lang w:val="sr-Latn-RS"/>
+        </w:rPr>
+        <w:t>ContinueStatements – čuva adrese svih continue statement-a pronađenih.</w:t>
+      </w:r>
+    </w:p>
     <w:sectPr>
-      <w:headerReference w:type="default" r:id="rId7"/>
-      <w:headerReference w:type="first" r:id="rId8"/>
+      <w:headerReference w:type="default" r:id="rId8"/>
+      <w:headerReference w:type="first" r:id="rId9"/>
       <w:pgSz w:w="12240" w:h="15840"/>
       <w:pgMar w:top="1440" w:right="1440" w:bottom="1440" w:left="1440" w:header="720" w:footer="720" w:gutter="0"/>
       <w:pgNumType w:start="0"/>
@@ -1039,14 +1279,7 @@
         <w:sz w:val="28"/>
         <w:szCs w:val="28"/>
       </w:rPr>
-      <w:t xml:space="preserve">Elektrotehnički fakultet </w:t>
-    </w:r>
-    <w:r>
-      <w:rPr>
-        <w:sz w:val="28"/>
-        <w:szCs w:val="28"/>
-      </w:rPr>
-      <w:t xml:space="preserve"> </w:t>
+      <w:t xml:space="preserve">Elektrotehnički fakultet  </w:t>
     </w:r>
     <w:r>
       <w:rPr>
@@ -1099,6 +1332,7 @@
         <w:dataBinding w:prefixMappings="xmlns:ns0='http://schemas.openxmlformats.org/package/2006/metadata/core-properties' xmlns:ns1='http://purl.org/dc/elements/1.1/'" w:xpath="/ns0:coreProperties[1]/ns1:title[1]" w:storeItemID="{6C3C8BC8-F283-45AE-878A-BAB7291924A1}"/>
         <w:text/>
       </w:sdtPr>
+      <w:sdtEndPr/>
       <w:sdtContent>
         <w:r>
           <w:rPr>
@@ -1142,6 +1376,7 @@
           <w:calendar w:val="gregorian"/>
         </w:date>
       </w:sdtPr>
+      <w:sdtEndPr/>
       <w:sdtContent>
         <w:r>
           <w:rPr>
@@ -1161,6 +1396,359 @@
     </w:pPr>
   </w:p>
 </w:hdr>
+</file>
+
+<file path=word/numbering.xml><?xml version="1.0" encoding="utf-8"?>
+<w:numbering xmlns:wpc="http://schemas.microsoft.com/office/word/2010/wordprocessingCanvas" xmlns:mc="http://schemas.openxmlformats.org/markup-compatibility/2006" xmlns:o="urn:schemas-microsoft-com:office:office" xmlns:r="http://schemas.openxmlformats.org/officeDocument/2006/relationships" xmlns:m="http://schemas.openxmlformats.org/officeDocument/2006/math" xmlns:v="urn:schemas-microsoft-com:vml" xmlns:wp14="http://schemas.microsoft.com/office/word/2010/wordprocessingDrawing" xmlns:wp="http://schemas.openxmlformats.org/drawingml/2006/wordprocessingDrawing" xmlns:w10="urn:schemas-microsoft-com:office:word" xmlns:w="http://schemas.openxmlformats.org/wordprocessingml/2006/main" xmlns:w14="http://schemas.microsoft.com/office/word/2010/wordml" xmlns:w15="http://schemas.microsoft.com/office/word/2012/wordml" xmlns:wpg="http://schemas.microsoft.com/office/word/2010/wordprocessingGroup" xmlns:wpi="http://schemas.microsoft.com/office/word/2010/wordprocessingInk" xmlns:wne="http://schemas.microsoft.com/office/word/2006/wordml" xmlns:wps="http://schemas.microsoft.com/office/word/2010/wordprocessingShape" mc:Ignorable="w14 w15 wp14">
+  <w:abstractNum w:abstractNumId="0" w15:restartNumberingAfterBreak="0">
+    <w:nsid w:val="3BE1547C"/>
+    <w:multiLevelType w:val="hybridMultilevel"/>
+    <w:tmpl w:val="D1180010"/>
+    <w:lvl w:ilvl="0" w:tplc="04090001">
+      <w:start w:val="1"/>
+      <w:numFmt w:val="bullet"/>
+      <w:lvlText w:val=""/>
+      <w:lvlJc w:val="left"/>
+      <w:pPr>
+        <w:ind w:left="720" w:hanging="360"/>
+      </w:pPr>
+      <w:rPr>
+        <w:rFonts w:ascii="Symbol" w:hAnsi="Symbol" w:hint="default"/>
+      </w:rPr>
+    </w:lvl>
+    <w:lvl w:ilvl="1" w:tplc="04090003" w:tentative="1">
+      <w:start w:val="1"/>
+      <w:numFmt w:val="bullet"/>
+      <w:lvlText w:val="o"/>
+      <w:lvlJc w:val="left"/>
+      <w:pPr>
+        <w:ind w:left="1440" w:hanging="360"/>
+      </w:pPr>
+      <w:rPr>
+        <w:rFonts w:ascii="Courier New" w:hAnsi="Courier New" w:cs="Courier New" w:hint="default"/>
+      </w:rPr>
+    </w:lvl>
+    <w:lvl w:ilvl="2" w:tplc="04090005" w:tentative="1">
+      <w:start w:val="1"/>
+      <w:numFmt w:val="bullet"/>
+      <w:lvlText w:val=""/>
+      <w:lvlJc w:val="left"/>
+      <w:pPr>
+        <w:ind w:left="2160" w:hanging="360"/>
+      </w:pPr>
+      <w:rPr>
+        <w:rFonts w:ascii="Wingdings" w:hAnsi="Wingdings" w:hint="default"/>
+      </w:rPr>
+    </w:lvl>
+    <w:lvl w:ilvl="3" w:tplc="04090001" w:tentative="1">
+      <w:start w:val="1"/>
+      <w:numFmt w:val="bullet"/>
+      <w:lvlText w:val=""/>
+      <w:lvlJc w:val="left"/>
+      <w:pPr>
+        <w:ind w:left="2880" w:hanging="360"/>
+      </w:pPr>
+      <w:rPr>
+        <w:rFonts w:ascii="Symbol" w:hAnsi="Symbol" w:hint="default"/>
+      </w:rPr>
+    </w:lvl>
+    <w:lvl w:ilvl="4" w:tplc="04090003" w:tentative="1">
+      <w:start w:val="1"/>
+      <w:numFmt w:val="bullet"/>
+      <w:lvlText w:val="o"/>
+      <w:lvlJc w:val="left"/>
+      <w:pPr>
+        <w:ind w:left="3600" w:hanging="360"/>
+      </w:pPr>
+      <w:rPr>
+        <w:rFonts w:ascii="Courier New" w:hAnsi="Courier New" w:cs="Courier New" w:hint="default"/>
+      </w:rPr>
+    </w:lvl>
+    <w:lvl w:ilvl="5" w:tplc="04090005" w:tentative="1">
+      <w:start w:val="1"/>
+      <w:numFmt w:val="bullet"/>
+      <w:lvlText w:val=""/>
+      <w:lvlJc w:val="left"/>
+      <w:pPr>
+        <w:ind w:left="4320" w:hanging="360"/>
+      </w:pPr>
+      <w:rPr>
+        <w:rFonts w:ascii="Wingdings" w:hAnsi="Wingdings" w:hint="default"/>
+      </w:rPr>
+    </w:lvl>
+    <w:lvl w:ilvl="6" w:tplc="04090001" w:tentative="1">
+      <w:start w:val="1"/>
+      <w:numFmt w:val="bullet"/>
+      <w:lvlText w:val=""/>
+      <w:lvlJc w:val="left"/>
+      <w:pPr>
+        <w:ind w:left="5040" w:hanging="360"/>
+      </w:pPr>
+      <w:rPr>
+        <w:rFonts w:ascii="Symbol" w:hAnsi="Symbol" w:hint="default"/>
+      </w:rPr>
+    </w:lvl>
+    <w:lvl w:ilvl="7" w:tplc="04090003" w:tentative="1">
+      <w:start w:val="1"/>
+      <w:numFmt w:val="bullet"/>
+      <w:lvlText w:val="o"/>
+      <w:lvlJc w:val="left"/>
+      <w:pPr>
+        <w:ind w:left="5760" w:hanging="360"/>
+      </w:pPr>
+      <w:rPr>
+        <w:rFonts w:ascii="Courier New" w:hAnsi="Courier New" w:cs="Courier New" w:hint="default"/>
+      </w:rPr>
+    </w:lvl>
+    <w:lvl w:ilvl="8" w:tplc="04090005" w:tentative="1">
+      <w:start w:val="1"/>
+      <w:numFmt w:val="bullet"/>
+      <w:lvlText w:val=""/>
+      <w:lvlJc w:val="left"/>
+      <w:pPr>
+        <w:ind w:left="6480" w:hanging="360"/>
+      </w:pPr>
+      <w:rPr>
+        <w:rFonts w:ascii="Wingdings" w:hAnsi="Wingdings" w:hint="default"/>
+      </w:rPr>
+    </w:lvl>
+  </w:abstractNum>
+  <w:abstractNum w:abstractNumId="1" w15:restartNumberingAfterBreak="0">
+    <w:nsid w:val="49532A42"/>
+    <w:multiLevelType w:val="hybridMultilevel"/>
+    <w:tmpl w:val="E208FB10"/>
+    <w:lvl w:ilvl="0" w:tplc="04090001">
+      <w:start w:val="1"/>
+      <w:numFmt w:val="bullet"/>
+      <w:lvlText w:val=""/>
+      <w:lvlJc w:val="left"/>
+      <w:pPr>
+        <w:ind w:left="1080" w:hanging="360"/>
+      </w:pPr>
+      <w:rPr>
+        <w:rFonts w:ascii="Symbol" w:hAnsi="Symbol" w:hint="default"/>
+      </w:rPr>
+    </w:lvl>
+    <w:lvl w:ilvl="1" w:tplc="04090003" w:tentative="1">
+      <w:start w:val="1"/>
+      <w:numFmt w:val="bullet"/>
+      <w:lvlText w:val="o"/>
+      <w:lvlJc w:val="left"/>
+      <w:pPr>
+        <w:ind w:left="1800" w:hanging="360"/>
+      </w:pPr>
+      <w:rPr>
+        <w:rFonts w:ascii="Courier New" w:hAnsi="Courier New" w:cs="Courier New" w:hint="default"/>
+      </w:rPr>
+    </w:lvl>
+    <w:lvl w:ilvl="2" w:tplc="04090005" w:tentative="1">
+      <w:start w:val="1"/>
+      <w:numFmt w:val="bullet"/>
+      <w:lvlText w:val=""/>
+      <w:lvlJc w:val="left"/>
+      <w:pPr>
+        <w:ind w:left="2520" w:hanging="360"/>
+      </w:pPr>
+      <w:rPr>
+        <w:rFonts w:ascii="Wingdings" w:hAnsi="Wingdings" w:hint="default"/>
+      </w:rPr>
+    </w:lvl>
+    <w:lvl w:ilvl="3" w:tplc="04090001" w:tentative="1">
+      <w:start w:val="1"/>
+      <w:numFmt w:val="bullet"/>
+      <w:lvlText w:val=""/>
+      <w:lvlJc w:val="left"/>
+      <w:pPr>
+        <w:ind w:left="3240" w:hanging="360"/>
+      </w:pPr>
+      <w:rPr>
+        <w:rFonts w:ascii="Symbol" w:hAnsi="Symbol" w:hint="default"/>
+      </w:rPr>
+    </w:lvl>
+    <w:lvl w:ilvl="4" w:tplc="04090003" w:tentative="1">
+      <w:start w:val="1"/>
+      <w:numFmt w:val="bullet"/>
+      <w:lvlText w:val="o"/>
+      <w:lvlJc w:val="left"/>
+      <w:pPr>
+        <w:ind w:left="3960" w:hanging="360"/>
+      </w:pPr>
+      <w:rPr>
+        <w:rFonts w:ascii="Courier New" w:hAnsi="Courier New" w:cs="Courier New" w:hint="default"/>
+      </w:rPr>
+    </w:lvl>
+    <w:lvl w:ilvl="5" w:tplc="04090005" w:tentative="1">
+      <w:start w:val="1"/>
+      <w:numFmt w:val="bullet"/>
+      <w:lvlText w:val=""/>
+      <w:lvlJc w:val="left"/>
+      <w:pPr>
+        <w:ind w:left="4680" w:hanging="360"/>
+      </w:pPr>
+      <w:rPr>
+        <w:rFonts w:ascii="Wingdings" w:hAnsi="Wingdings" w:hint="default"/>
+      </w:rPr>
+    </w:lvl>
+    <w:lvl w:ilvl="6" w:tplc="04090001" w:tentative="1">
+      <w:start w:val="1"/>
+      <w:numFmt w:val="bullet"/>
+      <w:lvlText w:val=""/>
+      <w:lvlJc w:val="left"/>
+      <w:pPr>
+        <w:ind w:left="5400" w:hanging="360"/>
+      </w:pPr>
+      <w:rPr>
+        <w:rFonts w:ascii="Symbol" w:hAnsi="Symbol" w:hint="default"/>
+      </w:rPr>
+    </w:lvl>
+    <w:lvl w:ilvl="7" w:tplc="04090003" w:tentative="1">
+      <w:start w:val="1"/>
+      <w:numFmt w:val="bullet"/>
+      <w:lvlText w:val="o"/>
+      <w:lvlJc w:val="left"/>
+      <w:pPr>
+        <w:ind w:left="6120" w:hanging="360"/>
+      </w:pPr>
+      <w:rPr>
+        <w:rFonts w:ascii="Courier New" w:hAnsi="Courier New" w:cs="Courier New" w:hint="default"/>
+      </w:rPr>
+    </w:lvl>
+    <w:lvl w:ilvl="8" w:tplc="04090005" w:tentative="1">
+      <w:start w:val="1"/>
+      <w:numFmt w:val="bullet"/>
+      <w:lvlText w:val=""/>
+      <w:lvlJc w:val="left"/>
+      <w:pPr>
+        <w:ind w:left="6840" w:hanging="360"/>
+      </w:pPr>
+      <w:rPr>
+        <w:rFonts w:ascii="Wingdings" w:hAnsi="Wingdings" w:hint="default"/>
+      </w:rPr>
+    </w:lvl>
+  </w:abstractNum>
+  <w:abstractNum w:abstractNumId="2" w15:restartNumberingAfterBreak="0">
+    <w:nsid w:val="761F5FE9"/>
+    <w:multiLevelType w:val="hybridMultilevel"/>
+    <w:tmpl w:val="81AC0590"/>
+    <w:lvl w:ilvl="0" w:tplc="04090001">
+      <w:start w:val="1"/>
+      <w:numFmt w:val="bullet"/>
+      <w:lvlText w:val=""/>
+      <w:lvlJc w:val="left"/>
+      <w:pPr>
+        <w:ind w:left="720" w:hanging="360"/>
+      </w:pPr>
+      <w:rPr>
+        <w:rFonts w:ascii="Symbol" w:hAnsi="Symbol" w:hint="default"/>
+      </w:rPr>
+    </w:lvl>
+    <w:lvl w:ilvl="1" w:tplc="04090003" w:tentative="1">
+      <w:start w:val="1"/>
+      <w:numFmt w:val="bullet"/>
+      <w:lvlText w:val="o"/>
+      <w:lvlJc w:val="left"/>
+      <w:pPr>
+        <w:ind w:left="1440" w:hanging="360"/>
+      </w:pPr>
+      <w:rPr>
+        <w:rFonts w:ascii="Courier New" w:hAnsi="Courier New" w:cs="Courier New" w:hint="default"/>
+      </w:rPr>
+    </w:lvl>
+    <w:lvl w:ilvl="2" w:tplc="04090005" w:tentative="1">
+      <w:start w:val="1"/>
+      <w:numFmt w:val="bullet"/>
+      <w:lvlText w:val=""/>
+      <w:lvlJc w:val="left"/>
+      <w:pPr>
+        <w:ind w:left="2160" w:hanging="360"/>
+      </w:pPr>
+      <w:rPr>
+        <w:rFonts w:ascii="Wingdings" w:hAnsi="Wingdings" w:hint="default"/>
+      </w:rPr>
+    </w:lvl>
+    <w:lvl w:ilvl="3" w:tplc="04090001" w:tentative="1">
+      <w:start w:val="1"/>
+      <w:numFmt w:val="bullet"/>
+      <w:lvlText w:val=""/>
+      <w:lvlJc w:val="left"/>
+      <w:pPr>
+        <w:ind w:left="2880" w:hanging="360"/>
+      </w:pPr>
+      <w:rPr>
+        <w:rFonts w:ascii="Symbol" w:hAnsi="Symbol" w:hint="default"/>
+      </w:rPr>
+    </w:lvl>
+    <w:lvl w:ilvl="4" w:tplc="04090003" w:tentative="1">
+      <w:start w:val="1"/>
+      <w:numFmt w:val="bullet"/>
+      <w:lvlText w:val="o"/>
+      <w:lvlJc w:val="left"/>
+      <w:pPr>
+        <w:ind w:left="3600" w:hanging="360"/>
+      </w:pPr>
+      <w:rPr>
+        <w:rFonts w:ascii="Courier New" w:hAnsi="Courier New" w:cs="Courier New" w:hint="default"/>
+      </w:rPr>
+    </w:lvl>
+    <w:lvl w:ilvl="5" w:tplc="04090005" w:tentative="1">
+      <w:start w:val="1"/>
+      <w:numFmt w:val="bullet"/>
+      <w:lvlText w:val=""/>
+      <w:lvlJc w:val="left"/>
+      <w:pPr>
+        <w:ind w:left="4320" w:hanging="360"/>
+      </w:pPr>
+      <w:rPr>
+        <w:rFonts w:ascii="Wingdings" w:hAnsi="Wingdings" w:hint="default"/>
+      </w:rPr>
+    </w:lvl>
+    <w:lvl w:ilvl="6" w:tplc="04090001" w:tentative="1">
+      <w:start w:val="1"/>
+      <w:numFmt w:val="bullet"/>
+      <w:lvlText w:val=""/>
+      <w:lvlJc w:val="left"/>
+      <w:pPr>
+        <w:ind w:left="5040" w:hanging="360"/>
+      </w:pPr>
+      <w:rPr>
+        <w:rFonts w:ascii="Symbol" w:hAnsi="Symbol" w:hint="default"/>
+      </w:rPr>
+    </w:lvl>
+    <w:lvl w:ilvl="7" w:tplc="04090003" w:tentative="1">
+      <w:start w:val="1"/>
+      <w:numFmt w:val="bullet"/>
+      <w:lvlText w:val="o"/>
+      <w:lvlJc w:val="left"/>
+      <w:pPr>
+        <w:ind w:left="5760" w:hanging="360"/>
+      </w:pPr>
+      <w:rPr>
+        <w:rFonts w:ascii="Courier New" w:hAnsi="Courier New" w:cs="Courier New" w:hint="default"/>
+      </w:rPr>
+    </w:lvl>
+    <w:lvl w:ilvl="8" w:tplc="04090005" w:tentative="1">
+      <w:start w:val="1"/>
+      <w:numFmt w:val="bullet"/>
+      <w:lvlText w:val=""/>
+      <w:lvlJc w:val="left"/>
+      <w:pPr>
+        <w:ind w:left="6480" w:hanging="360"/>
+      </w:pPr>
+      <w:rPr>
+        <w:rFonts w:ascii="Wingdings" w:hAnsi="Wingdings" w:hint="default"/>
+      </w:rPr>
+    </w:lvl>
+  </w:abstractNum>
+  <w:num w:numId="1">
+    <w:abstractNumId w:val="0"/>
+  </w:num>
+  <w:num w:numId="2">
+    <w:abstractNumId w:val="1"/>
+  </w:num>
+  <w:num w:numId="3">
+    <w:abstractNumId w:val="2"/>
+  </w:num>
+</w:numbering>
 </file>
 
 <file path=word/styles.xml><?xml version="1.0" encoding="utf-8"?>
@@ -1600,9 +2188,32 @@
       <w:szCs w:val="26"/>
     </w:rPr>
   </w:style>
+  <w:style w:type="paragraph" w:styleId="Heading3">
+    <w:name w:val="heading 3"/>
+    <w:basedOn w:val="Normal"/>
+    <w:next w:val="Normal"/>
+    <w:link w:val="Heading3Char"/>
+    <w:uiPriority w:val="9"/>
+    <w:unhideWhenUsed/>
+    <w:qFormat/>
+    <w:rsid w:val="009B2E95"/>
+    <w:pPr>
+      <w:keepNext/>
+      <w:keepLines/>
+      <w:spacing w:before="40" w:after="0"/>
+      <w:outlineLvl w:val="2"/>
+    </w:pPr>
+    <w:rPr>
+      <w:rFonts w:asciiTheme="majorHAnsi" w:eastAsiaTheme="majorEastAsia" w:hAnsiTheme="majorHAnsi" w:cstheme="majorBidi"/>
+      <w:color w:val="1F4D78" w:themeColor="accent1" w:themeShade="7F"/>
+      <w:sz w:val="24"/>
+      <w:szCs w:val="24"/>
+    </w:rPr>
+  </w:style>
   <w:style w:type="character" w:default="1" w:styleId="DefaultParagraphFont">
     <w:name w:val="Default Paragraph Font"/>
     <w:uiPriority w:val="1"/>
+    <w:semiHidden/>
     <w:unhideWhenUsed/>
   </w:style>
   <w:style w:type="table" w:default="1" w:styleId="TableNormal">
@@ -1753,6 +2364,30 @@
       <w:szCs w:val="26"/>
     </w:rPr>
   </w:style>
+  <w:style w:type="character" w:customStyle="1" w:styleId="Heading3Char">
+    <w:name w:val="Heading 3 Char"/>
+    <w:basedOn w:val="DefaultParagraphFont"/>
+    <w:link w:val="Heading3"/>
+    <w:uiPriority w:val="9"/>
+    <w:rsid w:val="009B2E95"/>
+    <w:rPr>
+      <w:rFonts w:asciiTheme="majorHAnsi" w:eastAsiaTheme="majorEastAsia" w:hAnsiTheme="majorHAnsi" w:cstheme="majorBidi"/>
+      <w:color w:val="1F4D78" w:themeColor="accent1" w:themeShade="7F"/>
+      <w:sz w:val="24"/>
+      <w:szCs w:val="24"/>
+    </w:rPr>
+  </w:style>
+  <w:style w:type="paragraph" w:styleId="ListParagraph">
+    <w:name w:val="List Paragraph"/>
+    <w:basedOn w:val="Normal"/>
+    <w:uiPriority w:val="34"/>
+    <w:qFormat/>
+    <w:rsid w:val="004D79A7"/>
+    <w:pPr>
+      <w:ind w:left="720"/>
+      <w:contextualSpacing/>
+    </w:pPr>
+  </w:style>
 </w:styles>
 </file>
 
@@ -1829,12 +2464,12 @@
 
 <file path=word/glossary/fontTable.xml><?xml version="1.0" encoding="utf-8"?>
 <w:fonts xmlns:mc="http://schemas.openxmlformats.org/markup-compatibility/2006" xmlns:r="http://schemas.openxmlformats.org/officeDocument/2006/relationships" xmlns:w="http://schemas.openxmlformats.org/wordprocessingml/2006/main" xmlns:w14="http://schemas.microsoft.com/office/word/2010/wordml" xmlns:w15="http://schemas.microsoft.com/office/word/2012/wordml" mc:Ignorable="w14 w15">
-  <w:font w:name="Calibri">
-    <w:panose1 w:val="020F0502020204030204"/>
-    <w:charset w:val="00"/>
-    <w:family w:val="swiss"/>
+  <w:font w:name="Symbol">
+    <w:panose1 w:val="05050102010706020507"/>
+    <w:charset w:val="02"/>
+    <w:family w:val="roman"/>
     <w:pitch w:val="variable"/>
-    <w:sig w:usb0="E4002EFF" w:usb1="C000247B" w:usb2="00000009" w:usb3="00000000" w:csb0="000001FF" w:csb1="00000000"/>
+    <w:sig w:usb0="00000000" w:usb1="10000000" w:usb2="00000000" w:usb3="00000000" w:csb0="80000000" w:csb1="00000000"/>
   </w:font>
   <w:font w:name="Times New Roman">
     <w:panose1 w:val="02020603050405020304"/>
@@ -1842,6 +2477,27 @@
     <w:family w:val="roman"/>
     <w:pitch w:val="variable"/>
     <w:sig w:usb0="E0002EFF" w:usb1="C000785B" w:usb2="00000009" w:usb3="00000000" w:csb0="000001FF" w:csb1="00000000"/>
+  </w:font>
+  <w:font w:name="Courier New">
+    <w:panose1 w:val="02070309020205020404"/>
+    <w:charset w:val="00"/>
+    <w:family w:val="modern"/>
+    <w:pitch w:val="fixed"/>
+    <w:sig w:usb0="E0002EFF" w:usb1="C0007843" w:usb2="00000009" w:usb3="00000000" w:csb0="000001FF" w:csb1="00000000"/>
+  </w:font>
+  <w:font w:name="Wingdings">
+    <w:panose1 w:val="05000000000000000000"/>
+    <w:charset w:val="02"/>
+    <w:family w:val="auto"/>
+    <w:pitch w:val="variable"/>
+    <w:sig w:usb0="00000000" w:usb1="10000000" w:usb2="00000000" w:usb3="00000000" w:csb0="80000000" w:csb1="00000000"/>
+  </w:font>
+  <w:font w:name="Calibri">
+    <w:panose1 w:val="020F0502020204030204"/>
+    <w:charset w:val="00"/>
+    <w:family w:val="swiss"/>
+    <w:pitch w:val="variable"/>
+    <w:sig w:usb0="E4002EFF" w:usb1="C000247B" w:usb2="00000009" w:usb3="00000000" w:csb0="000001FF" w:csb1="00000000"/>
   </w:font>
   <w:font w:name="Calibri Light">
     <w:panose1 w:val="020F0302020204030204"/>
@@ -1877,7 +2533,9 @@
   <w:rsids>
     <w:rsidRoot w:val="00B556FD"/>
     <w:rsid w:val="006F7880"/>
+    <w:rsid w:val="008E580A"/>
     <w:rsid w:val="00B556FD"/>
+    <w:rsid w:val="00ED5094"/>
   </w:rsids>
   <m:mathPr>
     <m:mathFont m:val="Cambria Math"/>
@@ -2617,7 +3275,7 @@
 </file>
 
 <file path=customXml/itemProps1.xml><?xml version="1.0" encoding="utf-8"?>
-<ds:datastoreItem xmlns:ds="http://schemas.openxmlformats.org/officeDocument/2006/customXml" ds:itemID="{42848F34-DC84-46FB-B034-CA5987708C0A}">
+<ds:datastoreItem xmlns:ds="http://schemas.openxmlformats.org/officeDocument/2006/customXml" ds:itemID="{2572460D-C44B-435A-B0FE-E7AD695E6993}">
   <ds:schemaRefs>
     <ds:schemaRef ds:uri="http://schemas.openxmlformats.org/officeDocument/2006/bibliography"/>
   </ds:schemaRefs>

</xml_diff>